<commit_message>
Done lab 08 sprawko
</commit_message>
<xml_diff>
--- a/Lab08/MIASI Wiecek 08.docx
+++ b/Lab08/MIASI Wiecek 08.docx
@@ -17,11 +17,6 @@
       </w:r>
       <w:r>
         <w:t>.</w:t>
-      </w:r>
-    </w:p>
-    <w:p>
-      <w:r>
-        <w:t>Dzięki dodaniu węzła hamującego o wadze 2 z P2 do T4 nie jest możliwe dodanie większej liczby znaczników niż 2.</w:t>
       </w:r>
     </w:p>
     <w:p>
@@ -35,10 +30,10 @@
           <w:noProof/>
         </w:rPr>
         <w:drawing>
-          <wp:inline distT="0" distB="0" distL="0" distR="0" wp14:anchorId="308AC70C" wp14:editId="1A09AB92">
-            <wp:extent cx="5164455" cy="5661660"/>
-            <wp:effectExtent l="0" t="0" r="0" b="0"/>
-            <wp:docPr id="1" name="Obraz 1"/>
+          <wp:inline distT="0" distB="0" distL="0" distR="0" wp14:anchorId="1D565E28" wp14:editId="604E0F50">
+            <wp:extent cx="5762625" cy="6257925"/>
+            <wp:effectExtent l="0" t="0" r="9525" b="9525"/>
+            <wp:docPr id="2" name="Obraz 2"/>
             <wp:cNvGraphicFramePr>
               <a:graphicFrameLocks xmlns:a="http://schemas.openxmlformats.org/drawingml/2006/main" noChangeAspect="1"/>
             </wp:cNvGraphicFramePr>
@@ -67,7 +62,7 @@
                   <pic:spPr bwMode="auto">
                     <a:xfrm>
                       <a:off x="0" y="0"/>
-                      <a:ext cx="5164455" cy="5661660"/>
+                      <a:ext cx="5762625" cy="6257925"/>
                     </a:xfrm>
                     <a:prstGeom prst="rect">
                       <a:avLst/>
@@ -117,6 +112,7 @@
         <w:br/>
       </w:r>
       <w:r>
+        <w:lastRenderedPageBreak/>
         <w:br/>
       </w:r>
     </w:p>
@@ -131,7 +127,6 @@
         <w:rPr>
           <w:rFonts w:eastAsiaTheme="minorEastAsia"/>
         </w:rPr>
-        <w:lastRenderedPageBreak/>
         <w:t>Zadanie 2.</w:t>
       </w:r>
       <w:r>
@@ -143,10 +138,7 @@
     </w:p>
     <w:p>
       <w:r>
-        <w:t xml:space="preserve">Po wysłaniu wiadomości (T1) tworzona jest kopia zapasowa (P5). Jeśli wiadomość w drodze się zgubi (T4) to wysyłana jest kopia (T5) która znika z pamięci. </w:t>
-      </w:r>
-      <w:r>
-        <w:t>Do momentu otrzymania wiadomości przez odbiorcę nie jest możliwe utworzenie nowej wiadomości przez nadawcę</w:t>
+        <w:t>Metoda „f”</w:t>
       </w:r>
     </w:p>
     <w:p>
@@ -155,10 +147,10 @@
           <w:noProof/>
         </w:rPr>
         <w:drawing>
-          <wp:inline distT="0" distB="0" distL="0" distR="0" wp14:anchorId="1D5E294D" wp14:editId="66FCF813">
-            <wp:extent cx="5756910" cy="5354955"/>
-            <wp:effectExtent l="0" t="0" r="0" b="0"/>
-            <wp:docPr id="5" name="Obraz 5"/>
+          <wp:inline distT="0" distB="0" distL="0" distR="0" wp14:anchorId="10814049" wp14:editId="6849F3F8">
+            <wp:extent cx="5753100" cy="2505075"/>
+            <wp:effectExtent l="0" t="0" r="0" b="9525"/>
+            <wp:docPr id="3" name="Obraz 3"/>
             <wp:cNvGraphicFramePr>
               <a:graphicFrameLocks xmlns:a="http://schemas.openxmlformats.org/drawingml/2006/main" noChangeAspect="1"/>
             </wp:cNvGraphicFramePr>
@@ -166,13 +158,13 @@
               <a:graphicData uri="http://schemas.openxmlformats.org/drawingml/2006/picture">
                 <pic:pic xmlns:pic="http://schemas.openxmlformats.org/drawingml/2006/picture">
                   <pic:nvPicPr>
-                    <pic:cNvPr id="0" name="Picture 3"/>
+                    <pic:cNvPr id="0" name="Picture 2"/>
                     <pic:cNvPicPr>
                       <a:picLocks noChangeAspect="1" noChangeArrowheads="1"/>
                     </pic:cNvPicPr>
                   </pic:nvPicPr>
                   <pic:blipFill>
-                    <a:blip r:embed="rId8">
+                    <a:blip r:embed="rId8" cstate="print">
                       <a:extLst>
                         <a:ext uri="{28A0092B-C50C-407E-A947-70E740481C1C}">
                           <a14:useLocalDpi xmlns:a14="http://schemas.microsoft.com/office/drawing/2010/main" val="0"/>
@@ -187,7 +179,7 @@
                   <pic:spPr bwMode="auto">
                     <a:xfrm>
                       <a:off x="0" y="0"/>
-                      <a:ext cx="5756910" cy="5354955"/>
+                      <a:ext cx="5753100" cy="2505075"/>
                     </a:xfrm>
                     <a:prstGeom prst="rect">
                       <a:avLst/>
@@ -204,8 +196,696 @@
         </w:drawing>
       </w:r>
     </w:p>
+    <w:p>
+      <w:r>
+        <w:t xml:space="preserve">Metoda </w:t>
+      </w:r>
+      <w:r>
+        <w:t>„b”</w:t>
+      </w:r>
+    </w:p>
+    <w:p>
+      <w:r>
+        <w:rPr>
+          <w:noProof/>
+        </w:rPr>
+        <w:drawing>
+          <wp:inline distT="0" distB="0" distL="0" distR="0" wp14:anchorId="1EF1A6A5" wp14:editId="421A4134">
+            <wp:extent cx="5753100" cy="2257425"/>
+            <wp:effectExtent l="0" t="0" r="0" b="9525"/>
+            <wp:docPr id="6" name="Obraz 6"/>
+            <wp:cNvGraphicFramePr>
+              <a:graphicFrameLocks xmlns:a="http://schemas.openxmlformats.org/drawingml/2006/main" noChangeAspect="1"/>
+            </wp:cNvGraphicFramePr>
+            <a:graphic xmlns:a="http://schemas.openxmlformats.org/drawingml/2006/main">
+              <a:graphicData uri="http://schemas.openxmlformats.org/drawingml/2006/picture">
+                <pic:pic xmlns:pic="http://schemas.openxmlformats.org/drawingml/2006/picture">
+                  <pic:nvPicPr>
+                    <pic:cNvPr id="0" name="Picture 4"/>
+                    <pic:cNvPicPr>
+                      <a:picLocks noChangeAspect="1" noChangeArrowheads="1"/>
+                    </pic:cNvPicPr>
+                  </pic:nvPicPr>
+                  <pic:blipFill>
+                    <a:blip r:embed="rId9">
+                      <a:extLst>
+                        <a:ext uri="{28A0092B-C50C-407E-A947-70E740481C1C}">
+                          <a14:useLocalDpi xmlns:a14="http://schemas.microsoft.com/office/drawing/2010/main" val="0"/>
+                        </a:ext>
+                      </a:extLst>
+                    </a:blip>
+                    <a:srcRect/>
+                    <a:stretch>
+                      <a:fillRect/>
+                    </a:stretch>
+                  </pic:blipFill>
+                  <pic:spPr bwMode="auto">
+                    <a:xfrm>
+                      <a:off x="0" y="0"/>
+                      <a:ext cx="5753100" cy="2257425"/>
+                    </a:xfrm>
+                    <a:prstGeom prst="rect">
+                      <a:avLst/>
+                    </a:prstGeom>
+                    <a:noFill/>
+                    <a:ln>
+                      <a:noFill/>
+                    </a:ln>
+                  </pic:spPr>
+                </pic:pic>
+              </a:graphicData>
+            </a:graphic>
+          </wp:inline>
+        </w:drawing>
+      </w:r>
+    </w:p>
+    <w:p>
+      <w:r>
+        <w:br/>
+      </w:r>
+      <w:r>
+        <w:br/>
+      </w:r>
+      <w:r>
+        <w:br/>
+      </w:r>
+      <w:r>
+        <w:br/>
+      </w:r>
+      <w:r>
+        <w:br/>
+      </w:r>
+      <w:r>
+        <w:br/>
+      </w:r>
+      <w:r>
+        <w:br/>
+      </w:r>
+      <w:r>
+        <w:br/>
+      </w:r>
+      <w:r>
+        <w:br/>
+      </w:r>
+      <w:r>
+        <w:br/>
+      </w:r>
+      <w:r>
+        <w:br/>
+      </w:r>
+      <w:r>
+        <w:br/>
+      </w:r>
+      <w:r>
+        <w:lastRenderedPageBreak/>
+        <w:br/>
+      </w:r>
+      <w:r>
+        <w:t>Metoda</w:t>
+      </w:r>
+      <w:r>
+        <w:t xml:space="preserve"> „</w:t>
+      </w:r>
+      <w:r>
+        <w:t>b</w:t>
+      </w:r>
+      <w:r>
+        <w:t>”</w:t>
+      </w:r>
+    </w:p>
+    <w:p>
+      <w:r>
+        <w:rPr>
+          <w:noProof/>
+        </w:rPr>
+        <w:drawing>
+          <wp:inline distT="0" distB="0" distL="0" distR="0" wp14:anchorId="5ECCEA46" wp14:editId="1001A98F">
+            <wp:extent cx="5753100" cy="2581275"/>
+            <wp:effectExtent l="0" t="0" r="0" b="9525"/>
+            <wp:docPr id="7" name="Obraz 7"/>
+            <wp:cNvGraphicFramePr>
+              <a:graphicFrameLocks xmlns:a="http://schemas.openxmlformats.org/drawingml/2006/main" noChangeAspect="1"/>
+            </wp:cNvGraphicFramePr>
+            <a:graphic xmlns:a="http://schemas.openxmlformats.org/drawingml/2006/main">
+              <a:graphicData uri="http://schemas.openxmlformats.org/drawingml/2006/picture">
+                <pic:pic xmlns:pic="http://schemas.openxmlformats.org/drawingml/2006/picture">
+                  <pic:nvPicPr>
+                    <pic:cNvPr id="0" name="Picture 5"/>
+                    <pic:cNvPicPr>
+                      <a:picLocks noChangeAspect="1" noChangeArrowheads="1"/>
+                    </pic:cNvPicPr>
+                  </pic:nvPicPr>
+                  <pic:blipFill>
+                    <a:blip r:embed="rId10">
+                      <a:extLst>
+                        <a:ext uri="{28A0092B-C50C-407E-A947-70E740481C1C}">
+                          <a14:useLocalDpi xmlns:a14="http://schemas.microsoft.com/office/drawing/2010/main" val="0"/>
+                        </a:ext>
+                      </a:extLst>
+                    </a:blip>
+                    <a:srcRect/>
+                    <a:stretch>
+                      <a:fillRect/>
+                    </a:stretch>
+                  </pic:blipFill>
+                  <pic:spPr bwMode="auto">
+                    <a:xfrm>
+                      <a:off x="0" y="0"/>
+                      <a:ext cx="5753100" cy="2581275"/>
+                    </a:xfrm>
+                    <a:prstGeom prst="rect">
+                      <a:avLst/>
+                    </a:prstGeom>
+                    <a:noFill/>
+                    <a:ln>
+                      <a:noFill/>
+                    </a:ln>
+                  </pic:spPr>
+                </pic:pic>
+              </a:graphicData>
+            </a:graphic>
+          </wp:inline>
+        </w:drawing>
+      </w:r>
+    </w:p>
+    <w:p>
+      <w:r>
+        <w:t>Metoda</w:t>
+      </w:r>
+      <w:r>
+        <w:t xml:space="preserve"> „a”</w:t>
+      </w:r>
+    </w:p>
+    <w:p>
+      <w:r>
+        <w:rPr>
+          <w:noProof/>
+        </w:rPr>
+        <w:drawing>
+          <wp:inline distT="0" distB="0" distL="0" distR="0" wp14:anchorId="643047F6" wp14:editId="03319F79">
+            <wp:extent cx="5781675" cy="2495550"/>
+            <wp:effectExtent l="0" t="0" r="9525" b="0"/>
+            <wp:docPr id="8" name="Obraz 8"/>
+            <wp:cNvGraphicFramePr>
+              <a:graphicFrameLocks xmlns:a="http://schemas.openxmlformats.org/drawingml/2006/main" noChangeAspect="1"/>
+            </wp:cNvGraphicFramePr>
+            <a:graphic xmlns:a="http://schemas.openxmlformats.org/drawingml/2006/main">
+              <a:graphicData uri="http://schemas.openxmlformats.org/drawingml/2006/picture">
+                <pic:pic xmlns:pic="http://schemas.openxmlformats.org/drawingml/2006/picture">
+                  <pic:nvPicPr>
+                    <pic:cNvPr id="0" name="Picture 6"/>
+                    <pic:cNvPicPr>
+                      <a:picLocks noChangeAspect="1" noChangeArrowheads="1"/>
+                    </pic:cNvPicPr>
+                  </pic:nvPicPr>
+                  <pic:blipFill>
+                    <a:blip r:embed="rId11">
+                      <a:extLst>
+                        <a:ext uri="{28A0092B-C50C-407E-A947-70E740481C1C}">
+                          <a14:useLocalDpi xmlns:a14="http://schemas.microsoft.com/office/drawing/2010/main" val="0"/>
+                        </a:ext>
+                      </a:extLst>
+                    </a:blip>
+                    <a:srcRect/>
+                    <a:stretch>
+                      <a:fillRect/>
+                    </a:stretch>
+                  </pic:blipFill>
+                  <pic:spPr bwMode="auto">
+                    <a:xfrm>
+                      <a:off x="0" y="0"/>
+                      <a:ext cx="5781675" cy="2495550"/>
+                    </a:xfrm>
+                    <a:prstGeom prst="rect">
+                      <a:avLst/>
+                    </a:prstGeom>
+                    <a:noFill/>
+                    <a:ln>
+                      <a:noFill/>
+                    </a:ln>
+                  </pic:spPr>
+                </pic:pic>
+              </a:graphicData>
+            </a:graphic>
+          </wp:inline>
+        </w:drawing>
+      </w:r>
+    </w:p>
+    <w:p>
+      <w:r>
+        <w:t>Metoda</w:t>
+      </w:r>
+      <w:r>
+        <w:t xml:space="preserve"> „b”</w:t>
+      </w:r>
+    </w:p>
+    <w:p>
+      <w:r>
+        <w:rPr>
+          <w:noProof/>
+        </w:rPr>
+        <w:drawing>
+          <wp:inline distT="0" distB="0" distL="0" distR="0" wp14:anchorId="2F012B66" wp14:editId="30FC6C96">
+            <wp:extent cx="5762625" cy="2486025"/>
+            <wp:effectExtent l="0" t="0" r="9525" b="9525"/>
+            <wp:docPr id="9" name="Obraz 9"/>
+            <wp:cNvGraphicFramePr>
+              <a:graphicFrameLocks xmlns:a="http://schemas.openxmlformats.org/drawingml/2006/main" noChangeAspect="1"/>
+            </wp:cNvGraphicFramePr>
+            <a:graphic xmlns:a="http://schemas.openxmlformats.org/drawingml/2006/main">
+              <a:graphicData uri="http://schemas.openxmlformats.org/drawingml/2006/picture">
+                <pic:pic xmlns:pic="http://schemas.openxmlformats.org/drawingml/2006/picture">
+                  <pic:nvPicPr>
+                    <pic:cNvPr id="0" name="Picture 7"/>
+                    <pic:cNvPicPr>
+                      <a:picLocks noChangeAspect="1" noChangeArrowheads="1"/>
+                    </pic:cNvPicPr>
+                  </pic:nvPicPr>
+                  <pic:blipFill>
+                    <a:blip r:embed="rId12">
+                      <a:extLst>
+                        <a:ext uri="{28A0092B-C50C-407E-A947-70E740481C1C}">
+                          <a14:useLocalDpi xmlns:a14="http://schemas.microsoft.com/office/drawing/2010/main" val="0"/>
+                        </a:ext>
+                      </a:extLst>
+                    </a:blip>
+                    <a:srcRect/>
+                    <a:stretch>
+                      <a:fillRect/>
+                    </a:stretch>
+                  </pic:blipFill>
+                  <pic:spPr bwMode="auto">
+                    <a:xfrm>
+                      <a:off x="0" y="0"/>
+                      <a:ext cx="5762625" cy="2486025"/>
+                    </a:xfrm>
+                    <a:prstGeom prst="rect">
+                      <a:avLst/>
+                    </a:prstGeom>
+                    <a:noFill/>
+                    <a:ln>
+                      <a:noFill/>
+                    </a:ln>
+                  </pic:spPr>
+                </pic:pic>
+              </a:graphicData>
+            </a:graphic>
+          </wp:inline>
+        </w:drawing>
+      </w:r>
+    </w:p>
+    <w:p>
+      <w:r>
+        <w:lastRenderedPageBreak/>
+        <w:t>Metoda</w:t>
+      </w:r>
+      <w:r>
+        <w:t xml:space="preserve"> „d”</w:t>
+      </w:r>
+    </w:p>
+    <w:p>
+      <w:r>
+        <w:rPr>
+          <w:noProof/>
+        </w:rPr>
+        <w:drawing>
+          <wp:inline distT="0" distB="0" distL="0" distR="0" wp14:anchorId="431A14C5" wp14:editId="479F55BB">
+            <wp:extent cx="5762625" cy="2514600"/>
+            <wp:effectExtent l="0" t="0" r="9525" b="0"/>
+            <wp:docPr id="10" name="Obraz 10"/>
+            <wp:cNvGraphicFramePr>
+              <a:graphicFrameLocks xmlns:a="http://schemas.openxmlformats.org/drawingml/2006/main" noChangeAspect="1"/>
+            </wp:cNvGraphicFramePr>
+            <a:graphic xmlns:a="http://schemas.openxmlformats.org/drawingml/2006/main">
+              <a:graphicData uri="http://schemas.openxmlformats.org/drawingml/2006/picture">
+                <pic:pic xmlns:pic="http://schemas.openxmlformats.org/drawingml/2006/picture">
+                  <pic:nvPicPr>
+                    <pic:cNvPr id="0" name="Picture 8"/>
+                    <pic:cNvPicPr>
+                      <a:picLocks noChangeAspect="1" noChangeArrowheads="1"/>
+                    </pic:cNvPicPr>
+                  </pic:nvPicPr>
+                  <pic:blipFill>
+                    <a:blip r:embed="rId13">
+                      <a:extLst>
+                        <a:ext uri="{28A0092B-C50C-407E-A947-70E740481C1C}">
+                          <a14:useLocalDpi xmlns:a14="http://schemas.microsoft.com/office/drawing/2010/main" val="0"/>
+                        </a:ext>
+                      </a:extLst>
+                    </a:blip>
+                    <a:srcRect/>
+                    <a:stretch>
+                      <a:fillRect/>
+                    </a:stretch>
+                  </pic:blipFill>
+                  <pic:spPr bwMode="auto">
+                    <a:xfrm>
+                      <a:off x="0" y="0"/>
+                      <a:ext cx="5762625" cy="2514600"/>
+                    </a:xfrm>
+                    <a:prstGeom prst="rect">
+                      <a:avLst/>
+                    </a:prstGeom>
+                    <a:noFill/>
+                    <a:ln>
+                      <a:noFill/>
+                    </a:ln>
+                  </pic:spPr>
+                </pic:pic>
+              </a:graphicData>
+            </a:graphic>
+          </wp:inline>
+        </w:drawing>
+      </w:r>
+    </w:p>
+    <w:p>
+      <w:r>
+        <w:t>Metoda</w:t>
+      </w:r>
+      <w:r>
+        <w:t xml:space="preserve"> „e”</w:t>
+      </w:r>
+    </w:p>
+    <w:p>
+      <w:r>
+        <w:rPr>
+          <w:noProof/>
+        </w:rPr>
+        <w:drawing>
+          <wp:inline distT="0" distB="0" distL="0" distR="0" wp14:anchorId="4D59C360" wp14:editId="6D53FEE2">
+            <wp:extent cx="5753100" cy="2486025"/>
+            <wp:effectExtent l="0" t="0" r="0" b="9525"/>
+            <wp:docPr id="11" name="Obraz 11"/>
+            <wp:cNvGraphicFramePr>
+              <a:graphicFrameLocks xmlns:a="http://schemas.openxmlformats.org/drawingml/2006/main" noChangeAspect="1"/>
+            </wp:cNvGraphicFramePr>
+            <a:graphic xmlns:a="http://schemas.openxmlformats.org/drawingml/2006/main">
+              <a:graphicData uri="http://schemas.openxmlformats.org/drawingml/2006/picture">
+                <pic:pic xmlns:pic="http://schemas.openxmlformats.org/drawingml/2006/picture">
+                  <pic:nvPicPr>
+                    <pic:cNvPr id="0" name="Picture 9"/>
+                    <pic:cNvPicPr>
+                      <a:picLocks noChangeAspect="1" noChangeArrowheads="1"/>
+                    </pic:cNvPicPr>
+                  </pic:nvPicPr>
+                  <pic:blipFill>
+                    <a:blip r:embed="rId14">
+                      <a:extLst>
+                        <a:ext uri="{28A0092B-C50C-407E-A947-70E740481C1C}">
+                          <a14:useLocalDpi xmlns:a14="http://schemas.microsoft.com/office/drawing/2010/main" val="0"/>
+                        </a:ext>
+                      </a:extLst>
+                    </a:blip>
+                    <a:srcRect/>
+                    <a:stretch>
+                      <a:fillRect/>
+                    </a:stretch>
+                  </pic:blipFill>
+                  <pic:spPr bwMode="auto">
+                    <a:xfrm>
+                      <a:off x="0" y="0"/>
+                      <a:ext cx="5753100" cy="2486025"/>
+                    </a:xfrm>
+                    <a:prstGeom prst="rect">
+                      <a:avLst/>
+                    </a:prstGeom>
+                    <a:noFill/>
+                    <a:ln>
+                      <a:noFill/>
+                    </a:ln>
+                  </pic:spPr>
+                </pic:pic>
+              </a:graphicData>
+            </a:graphic>
+          </wp:inline>
+        </w:drawing>
+      </w:r>
+    </w:p>
+    <w:p>
+      <w:r>
+        <w:t>Metoda</w:t>
+      </w:r>
+      <w:r>
+        <w:t xml:space="preserve"> „b”</w:t>
+      </w:r>
+    </w:p>
+    <w:p>
+      <w:r>
+        <w:rPr>
+          <w:noProof/>
+        </w:rPr>
+        <w:drawing>
+          <wp:inline distT="0" distB="0" distL="0" distR="0" wp14:anchorId="5F04F1FE" wp14:editId="7F9A125C">
+            <wp:extent cx="5724525" cy="1419225"/>
+            <wp:effectExtent l="0" t="0" r="9525" b="9525"/>
+            <wp:docPr id="12" name="Obraz 12"/>
+            <wp:cNvGraphicFramePr>
+              <a:graphicFrameLocks xmlns:a="http://schemas.openxmlformats.org/drawingml/2006/main" noChangeAspect="1"/>
+            </wp:cNvGraphicFramePr>
+            <a:graphic xmlns:a="http://schemas.openxmlformats.org/drawingml/2006/main">
+              <a:graphicData uri="http://schemas.openxmlformats.org/drawingml/2006/picture">
+                <pic:pic xmlns:pic="http://schemas.openxmlformats.org/drawingml/2006/picture">
+                  <pic:nvPicPr>
+                    <pic:cNvPr id="0" name="Picture 10"/>
+                    <pic:cNvPicPr>
+                      <a:picLocks noChangeAspect="1" noChangeArrowheads="1"/>
+                    </pic:cNvPicPr>
+                  </pic:nvPicPr>
+                  <pic:blipFill>
+                    <a:blip r:embed="rId15">
+                      <a:extLst>
+                        <a:ext uri="{28A0092B-C50C-407E-A947-70E740481C1C}">
+                          <a14:useLocalDpi xmlns:a14="http://schemas.microsoft.com/office/drawing/2010/main" val="0"/>
+                        </a:ext>
+                      </a:extLst>
+                    </a:blip>
+                    <a:srcRect/>
+                    <a:stretch>
+                      <a:fillRect/>
+                    </a:stretch>
+                  </pic:blipFill>
+                  <pic:spPr bwMode="auto">
+                    <a:xfrm>
+                      <a:off x="0" y="0"/>
+                      <a:ext cx="5724525" cy="1419225"/>
+                    </a:xfrm>
+                    <a:prstGeom prst="rect">
+                      <a:avLst/>
+                    </a:prstGeom>
+                    <a:noFill/>
+                    <a:ln>
+                      <a:noFill/>
+                    </a:ln>
+                  </pic:spPr>
+                </pic:pic>
+              </a:graphicData>
+            </a:graphic>
+          </wp:inline>
+        </w:drawing>
+      </w:r>
+    </w:p>
+    <w:p>
+      <w:r>
+        <w:br/>
+      </w:r>
+      <w:r>
+        <w:br/>
+      </w:r>
+      <w:r>
+        <w:br/>
+      </w:r>
+      <w:r>
+        <w:br/>
+      </w:r>
+      <w:r>
+        <w:br/>
+      </w:r>
+      <w:r>
+        <w:lastRenderedPageBreak/>
+        <w:br/>
+      </w:r>
+      <w:r>
+        <w:t>Metoda</w:t>
+      </w:r>
+      <w:r>
+        <w:t xml:space="preserve"> „b”</w:t>
+      </w:r>
+    </w:p>
+    <w:p>
+      <w:r>
+        <w:rPr>
+          <w:noProof/>
+        </w:rPr>
+        <w:drawing>
+          <wp:inline distT="0" distB="0" distL="0" distR="0" wp14:anchorId="716A302E" wp14:editId="621221BC">
+            <wp:extent cx="5810250" cy="1466850"/>
+            <wp:effectExtent l="0" t="0" r="0" b="0"/>
+            <wp:docPr id="13" name="Obraz 13"/>
+            <wp:cNvGraphicFramePr>
+              <a:graphicFrameLocks xmlns:a="http://schemas.openxmlformats.org/drawingml/2006/main" noChangeAspect="1"/>
+            </wp:cNvGraphicFramePr>
+            <a:graphic xmlns:a="http://schemas.openxmlformats.org/drawingml/2006/main">
+              <a:graphicData uri="http://schemas.openxmlformats.org/drawingml/2006/picture">
+                <pic:pic xmlns:pic="http://schemas.openxmlformats.org/drawingml/2006/picture">
+                  <pic:nvPicPr>
+                    <pic:cNvPr id="0" name="Picture 11"/>
+                    <pic:cNvPicPr>
+                      <a:picLocks noChangeAspect="1" noChangeArrowheads="1"/>
+                    </pic:cNvPicPr>
+                  </pic:nvPicPr>
+                  <pic:blipFill>
+                    <a:blip r:embed="rId16">
+                      <a:extLst>
+                        <a:ext uri="{28A0092B-C50C-407E-A947-70E740481C1C}">
+                          <a14:useLocalDpi xmlns:a14="http://schemas.microsoft.com/office/drawing/2010/main" val="0"/>
+                        </a:ext>
+                      </a:extLst>
+                    </a:blip>
+                    <a:srcRect/>
+                    <a:stretch>
+                      <a:fillRect/>
+                    </a:stretch>
+                  </pic:blipFill>
+                  <pic:spPr bwMode="auto">
+                    <a:xfrm>
+                      <a:off x="0" y="0"/>
+                      <a:ext cx="5810250" cy="1466850"/>
+                    </a:xfrm>
+                    <a:prstGeom prst="rect">
+                      <a:avLst/>
+                    </a:prstGeom>
+                    <a:noFill/>
+                    <a:ln>
+                      <a:noFill/>
+                    </a:ln>
+                  </pic:spPr>
+                </pic:pic>
+              </a:graphicData>
+            </a:graphic>
+          </wp:inline>
+        </w:drawing>
+      </w:r>
+    </w:p>
+    <w:p>
+      <w:r>
+        <w:t>Metoda</w:t>
+      </w:r>
+      <w:r>
+        <w:t xml:space="preserve"> „f”</w:t>
+      </w:r>
+    </w:p>
+    <w:p>
+      <w:r>
+        <w:rPr>
+          <w:noProof/>
+        </w:rPr>
+        <w:drawing>
+          <wp:inline distT="0" distB="0" distL="0" distR="0" wp14:anchorId="4B7CCD15" wp14:editId="124BC7C2">
+            <wp:extent cx="5762625" cy="1381125"/>
+            <wp:effectExtent l="0" t="0" r="9525" b="9525"/>
+            <wp:docPr id="14" name="Obraz 14"/>
+            <wp:cNvGraphicFramePr>
+              <a:graphicFrameLocks xmlns:a="http://schemas.openxmlformats.org/drawingml/2006/main" noChangeAspect="1"/>
+            </wp:cNvGraphicFramePr>
+            <a:graphic xmlns:a="http://schemas.openxmlformats.org/drawingml/2006/main">
+              <a:graphicData uri="http://schemas.openxmlformats.org/drawingml/2006/picture">
+                <pic:pic xmlns:pic="http://schemas.openxmlformats.org/drawingml/2006/picture">
+                  <pic:nvPicPr>
+                    <pic:cNvPr id="0" name="Picture 12"/>
+                    <pic:cNvPicPr>
+                      <a:picLocks noChangeAspect="1" noChangeArrowheads="1"/>
+                    </pic:cNvPicPr>
+                  </pic:nvPicPr>
+                  <pic:blipFill>
+                    <a:blip r:embed="rId17">
+                      <a:extLst>
+                        <a:ext uri="{28A0092B-C50C-407E-A947-70E740481C1C}">
+                          <a14:useLocalDpi xmlns:a14="http://schemas.microsoft.com/office/drawing/2010/main" val="0"/>
+                        </a:ext>
+                      </a:extLst>
+                    </a:blip>
+                    <a:srcRect/>
+                    <a:stretch>
+                      <a:fillRect/>
+                    </a:stretch>
+                  </pic:blipFill>
+                  <pic:spPr bwMode="auto">
+                    <a:xfrm>
+                      <a:off x="0" y="0"/>
+                      <a:ext cx="5762625" cy="1381125"/>
+                    </a:xfrm>
+                    <a:prstGeom prst="rect">
+                      <a:avLst/>
+                    </a:prstGeom>
+                    <a:noFill/>
+                    <a:ln>
+                      <a:noFill/>
+                    </a:ln>
+                  </pic:spPr>
+                </pic:pic>
+              </a:graphicData>
+            </a:graphic>
+          </wp:inline>
+        </w:drawing>
+      </w:r>
+    </w:p>
+    <w:p>
+      <w:r>
+        <w:rPr>
+          <w:noProof/>
+        </w:rPr>
+        <w:drawing>
+          <wp:inline distT="0" distB="0" distL="0" distR="0" wp14:anchorId="19D3A7C8" wp14:editId="12B7F27A">
+            <wp:extent cx="1371600" cy="942975"/>
+            <wp:effectExtent l="0" t="0" r="0" b="9525"/>
+            <wp:docPr id="15" name="Obraz 15"/>
+            <wp:cNvGraphicFramePr>
+              <a:graphicFrameLocks xmlns:a="http://schemas.openxmlformats.org/drawingml/2006/main" noChangeAspect="1"/>
+            </wp:cNvGraphicFramePr>
+            <a:graphic xmlns:a="http://schemas.openxmlformats.org/drawingml/2006/main">
+              <a:graphicData uri="http://schemas.openxmlformats.org/drawingml/2006/picture">
+                <pic:pic xmlns:pic="http://schemas.openxmlformats.org/drawingml/2006/picture">
+                  <pic:nvPicPr>
+                    <pic:cNvPr id="0" name="Picture 13"/>
+                    <pic:cNvPicPr>
+                      <a:picLocks noChangeAspect="1" noChangeArrowheads="1"/>
+                    </pic:cNvPicPr>
+                  </pic:nvPicPr>
+                  <pic:blipFill>
+                    <a:blip r:embed="rId18">
+                      <a:extLst>
+                        <a:ext uri="{28A0092B-C50C-407E-A947-70E740481C1C}">
+                          <a14:useLocalDpi xmlns:a14="http://schemas.microsoft.com/office/drawing/2010/main" val="0"/>
+                        </a:ext>
+                      </a:extLst>
+                    </a:blip>
+                    <a:srcRect/>
+                    <a:stretch>
+                      <a:fillRect/>
+                    </a:stretch>
+                  </pic:blipFill>
+                  <pic:spPr bwMode="auto">
+                    <a:xfrm>
+                      <a:off x="0" y="0"/>
+                      <a:ext cx="1371600" cy="942975"/>
+                    </a:xfrm>
+                    <a:prstGeom prst="rect">
+                      <a:avLst/>
+                    </a:prstGeom>
+                    <a:noFill/>
+                    <a:ln>
+                      <a:noFill/>
+                    </a:ln>
+                  </pic:spPr>
+                </pic:pic>
+              </a:graphicData>
+            </a:graphic>
+          </wp:inline>
+        </w:drawing>
+      </w:r>
+    </w:p>
     <w:sectPr>
-      <w:headerReference w:type="default" r:id="rId9"/>
+      <w:headerReference w:type="default" r:id="rId19"/>
       <w:pgSz w:w="11906" w:h="16838"/>
       <w:pgMar w:top="1417" w:right="1417" w:bottom="1417" w:left="1417" w:header="708" w:footer="708" w:gutter="0"/>
       <w:cols w:space="708"/>
@@ -399,7 +1079,7 @@
       </w:rPr>
     </w:lvl>
   </w:abstractNum>
-  <w:num w:numId="1">
+  <w:num w:numId="1" w16cid:durableId="486821179">
     <w:abstractNumId w:val="0"/>
   </w:num>
 </w:numbering>

</xml_diff>